<commit_message>
Updated with design changes history
</commit_message>
<xml_diff>
--- a/Design.docx
+++ b/Design.docx
@@ -3,22 +3,30 @@
 <w:document xmlns:wpc="http://schemas.microsoft.com/office/word/2010/wordprocessingCanvas" xmlns:cx="http://schemas.microsoft.com/office/drawing/2014/chartex" xmlns:cx1="http://schemas.microsoft.com/office/drawing/2015/9/8/chartex" xmlns:cx2="http://schemas.microsoft.com/office/drawing/2015/10/21/chartex" xmlns:cx3="http://schemas.microsoft.com/office/drawing/2016/5/9/chartex" xmlns:cx4="http://schemas.microsoft.com/office/drawing/2016/5/10/chartex" xmlns:cx5="http://schemas.microsoft.com/office/drawing/2016/5/11/chartex" xmlns:cx6="http://schemas.microsoft.com/office/drawing/2016/5/12/chartex" xmlns:cx7="http://schemas.microsoft.com/office/drawing/2016/5/13/chartex" xmlns:cx8="http://schemas.microsoft.com/office/drawing/2016/5/14/chartex" xmlns:mc="http://schemas.openxmlformats.org/markup-compatibility/2006" xmlns:aink="http://schemas.microsoft.com/office/drawing/2016/ink" xmlns:am3d="http://schemas.microsoft.com/office/drawing/2017/model3d" xmlns:o="urn:schemas-microsoft-com:office:office" xmlns:r="http://schemas.openxmlformats.org/officeDocument/2006/relationships" xmlns:m="http://schemas.openxmlformats.org/officeDocument/2006/math" xmlns:v="urn:schemas-microsoft-com:vml" xmlns:wp14="http://schemas.microsoft.com/office/word/2010/wordprocessingDrawing" xmlns:wp="http://schemas.openxmlformats.org/drawingml/2006/wordprocessingDrawing" xmlns:w10="urn:schemas-microsoft-com:office:word" xmlns:w="http://schemas.openxmlformats.org/wordprocessingml/2006/main" xmlns:w14="http://schemas.microsoft.com/office/word/2010/wordml" xmlns:w15="http://schemas.microsoft.com/office/word/2012/wordml" xmlns:w16cex="http://schemas.microsoft.com/office/word/2018/wordml/cex" xmlns:w16cid="http://schemas.microsoft.com/office/word/2016/wordml/cid" xmlns:w16="http://schemas.microsoft.com/office/word/2018/wordml" xmlns:w16sdtdh="http://schemas.microsoft.com/office/word/2020/wordml/sdtdatahash" xmlns:w16se="http://schemas.microsoft.com/office/word/2015/wordml/symex" xmlns:wpg="http://schemas.microsoft.com/office/word/2010/wordprocessingGroup" xmlns:wpi="http://schemas.microsoft.com/office/word/2010/wordprocessingInk" xmlns:wne="http://schemas.microsoft.com/office/word/2006/wordml" xmlns:wps="http://schemas.microsoft.com/office/word/2010/wordprocessingShape" mc:Ignorable="w14 w15 w16se w16cid w16 w16cex w16sdtdh wp14">
   <w:body>
     <w:p>
+      <w:pPr>
+        <w:rPr>
+          <w:b/>
+          <w:bCs/>
+          <w:sz w:val="40"/>
+          <w:szCs w:val="40"/>
+        </w:rPr>
+      </w:pPr>
       <w:r>
         <w:rPr>
           <w:noProof/>
         </w:rPr>
         <w:drawing>
-          <wp:anchor distT="0" distB="0" distL="114300" distR="114300" simplePos="0" relativeHeight="251659264" behindDoc="0" locked="0" layoutInCell="1" allowOverlap="1" wp14:anchorId="3FCA3628" wp14:editId="7FE1B8B8">
-            <wp:simplePos x="914400" y="914400"/>
+          <wp:anchor distT="0" distB="0" distL="114300" distR="114300" simplePos="0" relativeHeight="251659264" behindDoc="0" locked="0" layoutInCell="1" allowOverlap="1" wp14:anchorId="3FCA3628" wp14:editId="7E823048">
+            <wp:simplePos x="0" y="0"/>
             <wp:positionH relativeFrom="margin">
               <wp:align>center</wp:align>
             </wp:positionH>
             <wp:positionV relativeFrom="margin">
-              <wp:align>top</wp:align>
+              <wp:posOffset>390525</wp:posOffset>
             </wp:positionV>
-            <wp:extent cx="4962525" cy="4010025"/>
-            <wp:effectExtent l="0" t="0" r="9525" b="9525"/>
-            <wp:wrapSquare wrapText="bothSides"/>
+            <wp:extent cx="4965192" cy="4014216"/>
+            <wp:effectExtent l="0" t="0" r="6985" b="5715"/>
+            <wp:wrapTopAndBottom/>
             <wp:docPr id="1" name="Picture 1"/>
             <wp:cNvGraphicFramePr>
               <a:graphicFrameLocks xmlns:a="http://schemas.openxmlformats.org/drawingml/2006/main" noChangeAspect="1"/>
@@ -48,7 +56,7 @@
                   <pic:spPr bwMode="auto">
                     <a:xfrm>
                       <a:off x="0" y="0"/>
-                      <a:ext cx="4962525" cy="4010025"/>
+                      <a:ext cx="4965192" cy="4014216"/>
                     </a:xfrm>
                     <a:prstGeom prst="rect">
                       <a:avLst/>
@@ -61,28 +69,120 @@
                 </pic:pic>
               </a:graphicData>
             </a:graphic>
+            <wp14:sizeRelH relativeFrom="margin">
+              <wp14:pctWidth>0</wp14:pctWidth>
+            </wp14:sizeRelH>
+            <wp14:sizeRelV relativeFrom="margin">
+              <wp14:pctHeight>0</wp14:pctHeight>
+            </wp14:sizeRelV>
           </wp:anchor>
         </w:drawing>
       </w:r>
+      <w:r>
+        <w:rPr>
+          <w:b/>
+          <w:bCs/>
+          <w:sz w:val="40"/>
+          <w:szCs w:val="40"/>
+        </w:rPr>
+        <w:t>Spaceship webpage</w:t>
+      </w:r>
+      <w:r>
+        <w:rPr>
+          <w:b/>
+          <w:bCs/>
+          <w:sz w:val="40"/>
+          <w:szCs w:val="40"/>
+        </w:rPr>
+        <w:t xml:space="preserve"> wireframe</w:t>
+      </w:r>
     </w:p>
     <w:p>
+      <w:pPr>
+        <w:rPr>
+          <w:b/>
+          <w:bCs/>
+          <w:sz w:val="24"/>
+          <w:szCs w:val="24"/>
+        </w:rPr>
+      </w:pPr>
+    </w:p>
+    <w:p>
+      <w:pPr>
+        <w:rPr>
+          <w:sz w:val="24"/>
+          <w:szCs w:val="24"/>
+        </w:rPr>
+      </w:pPr>
+      <w:r>
+        <w:rPr>
+          <w:sz w:val="24"/>
+          <w:szCs w:val="24"/>
+        </w:rPr>
+        <w:t>V1: Page title. Header with drop down list. Spaceship image and data displayed.</w:t>
+      </w:r>
+    </w:p>
+    <w:p>
+      <w:r>
+        <w:rPr>
+          <w:sz w:val="24"/>
+          <w:szCs w:val="24"/>
+        </w:rPr>
+        <w:t>V2</w:t>
+      </w:r>
+      <w:r>
+        <w:rPr>
+          <w:sz w:val="24"/>
+          <w:szCs w:val="24"/>
+        </w:rPr>
+        <w:t>: Spaceship image and data displayed in two separate dividers.</w:t>
+      </w:r>
+    </w:p>
+    <w:p>
+      <w:pPr>
+        <w:rPr>
+          <w:b/>
+          <w:bCs/>
+          <w:sz w:val="40"/>
+          <w:szCs w:val="40"/>
+        </w:rPr>
+      </w:pPr>
+      <w:r>
+        <w:rPr>
+          <w:b/>
+          <w:bCs/>
+          <w:sz w:val="40"/>
+          <w:szCs w:val="40"/>
+        </w:rPr>
+        <w:br w:type="page"/>
+      </w:r>
+    </w:p>
+    <w:p>
+      <w:pPr>
+        <w:rPr>
+          <w:b/>
+          <w:bCs/>
+          <w:sz w:val="40"/>
+          <w:szCs w:val="40"/>
+        </w:rPr>
+      </w:pPr>
       <w:r>
         <w:rPr>
           <w:noProof/>
         </w:rPr>
         <w:lastRenderedPageBreak/>
         <w:drawing>
-          <wp:anchor distT="0" distB="0" distL="114300" distR="114300" simplePos="0" relativeHeight="251658240" behindDoc="0" locked="0" layoutInCell="1" allowOverlap="1" wp14:anchorId="44404080" wp14:editId="7FF6A3CD">
-            <wp:simplePos x="914400" y="914400"/>
+          <wp:anchor distT="0" distB="0" distL="114300" distR="114300" simplePos="0" relativeHeight="251658240" behindDoc="0" locked="0" layoutInCell="1" allowOverlap="1" wp14:anchorId="44404080" wp14:editId="371A7875">
+            <wp:simplePos x="0" y="0"/>
             <wp:positionH relativeFrom="margin">
               <wp:align>center</wp:align>
             </wp:positionH>
             <wp:positionV relativeFrom="margin">
-              <wp:align>center</wp:align>
+              <wp:posOffset>352425</wp:posOffset>
             </wp:positionV>
-            <wp:extent cx="5334000" cy="8220075"/>
+            <wp:extent cx="4645025" cy="6886575"/>
             <wp:effectExtent l="0" t="0" r="0" b="9525"/>
-            <wp:wrapSquare wrapText="bothSides"/>
+            <wp:wrapTopAndBottom/>
             <wp:docPr id="3" name="Picture 3"/>
             <wp:cNvGraphicFramePr>
               <a:graphicFrameLocks xmlns:a="http://schemas.openxmlformats.org/drawingml/2006/main" noChangeAspect="1"/>
@@ -112,7 +212,7 @@
                   <pic:spPr bwMode="auto">
                     <a:xfrm>
                       <a:off x="0" y="0"/>
-                      <a:ext cx="5334000" cy="8220075"/>
+                      <a:ext cx="4645153" cy="6886765"/>
                     </a:xfrm>
                     <a:prstGeom prst="rect">
                       <a:avLst/>
@@ -125,8 +225,96 @@
                 </pic:pic>
               </a:graphicData>
             </a:graphic>
+            <wp14:sizeRelH relativeFrom="margin">
+              <wp14:pctWidth>0</wp14:pctWidth>
+            </wp14:sizeRelH>
+            <wp14:sizeRelV relativeFrom="margin">
+              <wp14:pctHeight>0</wp14:pctHeight>
+            </wp14:sizeRelV>
           </wp:anchor>
         </w:drawing>
+      </w:r>
+      <w:r>
+        <w:rPr>
+          <w:b/>
+          <w:bCs/>
+          <w:sz w:val="40"/>
+          <w:szCs w:val="40"/>
+        </w:rPr>
+        <w:t>Spaceship webpage</w:t>
+      </w:r>
+      <w:r>
+        <w:rPr>
+          <w:b/>
+          <w:bCs/>
+          <w:sz w:val="40"/>
+          <w:szCs w:val="40"/>
+        </w:rPr>
+        <w:t xml:space="preserve"> </w:t>
+      </w:r>
+      <w:r>
+        <w:rPr>
+          <w:b/>
+          <w:bCs/>
+          <w:sz w:val="40"/>
+          <w:szCs w:val="40"/>
+        </w:rPr>
+        <w:t>flowchart</w:t>
+      </w:r>
+    </w:p>
+    <w:p>
+      <w:pPr>
+        <w:rPr>
+          <w:b/>
+          <w:bCs/>
+          <w:sz w:val="24"/>
+          <w:szCs w:val="24"/>
+        </w:rPr>
+      </w:pPr>
+    </w:p>
+    <w:p>
+      <w:pPr>
+        <w:rPr>
+          <w:sz w:val="24"/>
+          <w:szCs w:val="24"/>
+        </w:rPr>
+      </w:pPr>
+      <w:r>
+        <w:rPr>
+          <w:sz w:val="24"/>
+          <w:szCs w:val="24"/>
+        </w:rPr>
+        <w:t xml:space="preserve">V1: </w:t>
+      </w:r>
+      <w:r>
+        <w:rPr>
+          <w:sz w:val="24"/>
+          <w:szCs w:val="24"/>
+        </w:rPr>
+        <w:t>Retrieve image and date upon user selection</w:t>
+      </w:r>
+    </w:p>
+    <w:p>
+      <w:r>
+        <w:rPr>
+          <w:sz w:val="24"/>
+          <w:szCs w:val="24"/>
+        </w:rPr>
+        <w:t>V2</w:t>
+      </w:r>
+      <w:r>
+        <w:rPr>
+          <w:sz w:val="24"/>
+          <w:szCs w:val="24"/>
+        </w:rPr>
+        <w:t xml:space="preserve">: </w:t>
+      </w:r>
+      <w:r>
+        <w:rPr>
+          <w:sz w:val="24"/>
+          <w:szCs w:val="24"/>
+        </w:rPr>
+        <w:t>Added a “get more info” button that link to the wiki page</w:t>
       </w:r>
     </w:p>
     <w:sectPr>

</xml_diff>